<commit_message>
added toString, equals, and constructors
</commit_message>
<xml_diff>
--- a/Assignment 2/UML.docx
+++ b/Assignment 2/UML.docx
@@ -3,6 +3,9 @@
 <w:document xmlns:wpc="http://schemas.microsoft.com/office/word/2010/wordprocessingCanvas" xmlns:cx="http://schemas.microsoft.com/office/drawing/2014/chartex" xmlns:cx1="http://schemas.microsoft.com/office/drawing/2015/9/8/chartex" xmlns:cx2="http://schemas.microsoft.com/office/drawing/2015/10/21/chartex" xmlns:cx3="http://schemas.microsoft.com/office/drawing/2016/5/9/chartex" xmlns:cx4="http://schemas.microsoft.com/office/drawing/2016/5/10/chartex" xmlns:cx5="http://schemas.microsoft.com/office/drawing/2016/5/11/chartex" xmlns:cx6="http://schemas.microsoft.com/office/drawing/2016/5/12/chartex" xmlns:cx7="http://schemas.microsoft.com/office/drawing/2016/5/13/chartex" xmlns:cx8="http://schemas.microsoft.com/office/drawing/2016/5/14/chartex" xmlns:mc="http://schemas.openxmlformats.org/markup-compatibility/2006" xmlns:aink="http://schemas.microsoft.com/office/drawing/2016/ink" xmlns:am3d="http://schemas.microsoft.com/office/drawing/2017/model3d" xmlns:o="urn:schemas-microsoft-com:office:office" xmlns:r="http://schemas.openxmlformats.org/officeDocument/2006/relationships" xmlns:m="http://schemas.openxmlformats.org/officeDocument/2006/math" xmlns:v="urn:schemas-microsoft-com:vml" xmlns:wp14="http://schemas.microsoft.com/office/word/2010/wordprocessingDrawing" xmlns:wp="http://schemas.openxmlformats.org/drawingml/2006/wordprocessingDrawing" xmlns:w10="urn:schemas-microsoft-com:office:word" xmlns:w="http://schemas.openxmlformats.org/wordprocessingml/2006/main" xmlns:w14="http://schemas.microsoft.com/office/word/2010/wordml" xmlns:w15="http://schemas.microsoft.com/office/word/2012/wordml" xmlns:w16cid="http://schemas.microsoft.com/office/word/2016/wordml/cid" xmlns:w16se="http://schemas.microsoft.com/office/word/2015/wordml/symex" xmlns:wpg="http://schemas.microsoft.com/office/word/2010/wordprocessingGroup" xmlns:wpi="http://schemas.microsoft.com/office/word/2010/wordprocessingInk" xmlns:wne="http://schemas.microsoft.com/office/word/2006/wordml" xmlns:wps="http://schemas.microsoft.com/office/word/2010/wordprocessingShape" mc:Ignorable="w14 w15 w16se w16cid wp14">
   <w:body>
     <w:p>
+      <w:pPr>
+        <w:jc w:val="center"/>
+      </w:pPr>
       <w:r>
         <w:t xml:space="preserve">public class </w:t>
       </w:r>
@@ -13,6 +16,9 @@
       <w:proofErr w:type="spellEnd"/>
     </w:p>
     <w:p>
+      <w:pPr>
+        <w:ind w:left="4320"/>
+      </w:pPr>
       <w:r>
         <w:t xml:space="preserve">- double </w:t>
       </w:r>
@@ -27,6 +33,9 @@
       </w:r>
     </w:p>
     <w:p>
+      <w:pPr>
+        <w:ind w:left="4320"/>
+      </w:pPr>
       <w:r>
         <w:t xml:space="preserve">+ </w:t>
       </w:r>
@@ -80,13 +89,132 @@
       <w:r>
         <w:t>)</w:t>
       </w:r>
-      <w:r>
-        <w:br/>
-        <w:t xml:space="preserve">+ double </w:t>
-      </w:r>
-      <w:proofErr w:type="spellStart"/>
-      <w:r>
-        <w:t>getTicPrice</w:t>
+    </w:p>
+    <w:p/>
+    <w:p>
+      <w:r>
+        <w:t xml:space="preserve">                    </w:t>
+      </w:r>
+      <w:r>
+        <w:t xml:space="preserve">public class </w:t>
+      </w:r>
+      <w:proofErr w:type="spellStart"/>
+      <w:r>
+        <w:t>CityBus</w:t>
+      </w:r>
+      <w:proofErr w:type="spellEnd"/>
+    </w:p>
+    <w:p>
+      <w:r>
+        <w:t xml:space="preserve">- long </w:t>
+      </w:r>
+      <w:proofErr w:type="spellStart"/>
+      <w:r>
+        <w:t>routeNo</w:t>
+      </w:r>
+      <w:proofErr w:type="spellEnd"/>
+      <w:r>
+        <w:br/>
+        <w:t xml:space="preserve">- int </w:t>
+      </w:r>
+      <w:proofErr w:type="spellStart"/>
+      <w:r>
+        <w:t>firstOp</w:t>
+      </w:r>
+      <w:proofErr w:type="spellEnd"/>
+      <w:r>
+        <w:br/>
+        <w:t xml:space="preserve">- String </w:t>
+      </w:r>
+      <w:proofErr w:type="spellStart"/>
+      <w:r>
+        <w:t>lineName</w:t>
+      </w:r>
+      <w:proofErr w:type="spellEnd"/>
+      <w:r>
+        <w:t>;</w:t>
+      </w:r>
+      <w:r>
+        <w:br/>
+        <w:t xml:space="preserve">- String </w:t>
+      </w:r>
+      <w:proofErr w:type="spellStart"/>
+      <w:r>
+        <w:t>driverName</w:t>
+      </w:r>
+      <w:proofErr w:type="spellEnd"/>
+      <w:r>
+        <w:t>;</w:t>
+      </w:r>
+    </w:p>
+    <w:p>
+      <w:r>
+        <w:t xml:space="preserve">+ </w:t>
+      </w:r>
+      <w:proofErr w:type="spellStart"/>
+      <w:proofErr w:type="gramStart"/>
+      <w:r>
+        <w:t>CityBus</w:t>
+      </w:r>
+      <w:proofErr w:type="spellEnd"/>
+      <w:r>
+        <w:t>(</w:t>
+      </w:r>
+      <w:proofErr w:type="spellStart"/>
+      <w:proofErr w:type="gramEnd"/>
+      <w:r>
+        <w:t>ticPrice</w:t>
+      </w:r>
+      <w:proofErr w:type="spellEnd"/>
+      <w:r>
+        <w:t xml:space="preserve">: double, stops: int, </w:t>
+      </w:r>
+      <w:proofErr w:type="spellStart"/>
+      <w:r>
+        <w:t>routeNo</w:t>
+      </w:r>
+      <w:proofErr w:type="spellEnd"/>
+      <w:r>
+        <w:t>: long,</w:t>
+      </w:r>
+      <w:r>
+        <w:br/>
+        <w:t xml:space="preserve">  </w:t>
+      </w:r>
+      <w:r>
+        <w:t xml:space="preserve"> </w:t>
+      </w:r>
+      <w:proofErr w:type="spellStart"/>
+      <w:r>
+        <w:t>firstOp</w:t>
+      </w:r>
+      <w:proofErr w:type="spellEnd"/>
+      <w:r>
+        <w:t xml:space="preserve">: int, </w:t>
+      </w:r>
+      <w:proofErr w:type="spellStart"/>
+      <w:r>
+        <w:t>lineName</w:t>
+      </w:r>
+      <w:proofErr w:type="spellEnd"/>
+      <w:r>
+        <w:t xml:space="preserve">: String, </w:t>
+      </w:r>
+      <w:proofErr w:type="spellStart"/>
+      <w:r>
+        <w:t>driverName</w:t>
+      </w:r>
+      <w:proofErr w:type="spellEnd"/>
+      <w:r>
+        <w:t>: String)</w:t>
+      </w:r>
+      <w:r>
+        <w:br/>
+        <w:t xml:space="preserve">+ </w:t>
+      </w:r>
+      <w:proofErr w:type="spellStart"/>
+      <w:r>
+        <w:t>CityBus</w:t>
       </w:r>
       <w:proofErr w:type="spellEnd"/>
       <w:r>
@@ -94,47 +222,125 @@
       </w:r>
       <w:r>
         <w:br/>
-        <w:t xml:space="preserve">+void </w:t>
-      </w:r>
-      <w:proofErr w:type="spellStart"/>
-      <w:r>
-        <w:t>setTicPrice</w:t>
-      </w:r>
-      <w:proofErr w:type="spellEnd"/>
-      <w:r>
-        <w:t>(</w:t>
-      </w:r>
-      <w:proofErr w:type="spellStart"/>
+        <w:t xml:space="preserve">+ </w:t>
+      </w:r>
+      <w:proofErr w:type="spellStart"/>
+      <w:r>
+        <w:t>CityBus</w:t>
+      </w:r>
+      <w:proofErr w:type="spellEnd"/>
+      <w:r>
+        <w:t xml:space="preserve">(c: </w:t>
+      </w:r>
+      <w:proofErr w:type="spellStart"/>
+      <w:r>
+        <w:t>CityBus</w:t>
+      </w:r>
+      <w:proofErr w:type="spellEnd"/>
+      <w:r>
+        <w:t>)</w:t>
+      </w:r>
+    </w:p>
+    <w:p/>
+    <w:p>
+      <w:pPr>
+        <w:ind w:firstLine="720"/>
+      </w:pPr>
+      <w:r>
+        <w:t>public class Metro</w:t>
+      </w:r>
+    </w:p>
+    <w:p>
+      <w:r>
+        <w:t xml:space="preserve">- int </w:t>
+      </w:r>
+      <w:proofErr w:type="spellStart"/>
+      <w:r>
+        <w:t>noVehicles</w:t>
+      </w:r>
+      <w:proofErr w:type="spellEnd"/>
+      <w:r>
+        <w:br/>
+        <w:t xml:space="preserve">- String </w:t>
+      </w:r>
+      <w:proofErr w:type="spellStart"/>
+      <w:r>
+        <w:t>cityName</w:t>
+      </w:r>
+      <w:proofErr w:type="spellEnd"/>
+    </w:p>
+    <w:p>
+      <w:r>
+        <w:t xml:space="preserve">- </w:t>
+      </w:r>
+      <w:proofErr w:type="gramStart"/>
+      <w:r>
+        <w:t>Metro(</w:t>
+      </w:r>
+      <w:proofErr w:type="spellStart"/>
+      <w:proofErr w:type="gramEnd"/>
       <w:r>
         <w:t>ticPrice</w:t>
       </w:r>
       <w:proofErr w:type="spellEnd"/>
       <w:r>
-        <w:t>: double)</w:t>
-      </w:r>
-      <w:r>
-        <w:br/>
-        <w:t xml:space="preserve">+int </w:t>
-      </w:r>
-      <w:proofErr w:type="spellStart"/>
-      <w:r>
-        <w:t>getStops</w:t>
-      </w:r>
-      <w:proofErr w:type="spellEnd"/>
-      <w:r>
-        <w:t>()</w:t>
-      </w:r>
-      <w:r>
-        <w:br/>
-        <w:t xml:space="preserve">+void </w:t>
-      </w:r>
-      <w:proofErr w:type="spellStart"/>
-      <w:r>
-        <w:t>setStops</w:t>
-      </w:r>
-      <w:proofErr w:type="spellEnd"/>
-      <w:r>
-        <w:t>(stops: int)</w:t>
+        <w:t xml:space="preserve">: double, stops: int, </w:t>
+      </w:r>
+      <w:proofErr w:type="spellStart"/>
+      <w:r>
+        <w:t>routeNo</w:t>
+      </w:r>
+      <w:proofErr w:type="spellEnd"/>
+      <w:r>
+        <w:t xml:space="preserve">: long, </w:t>
+      </w:r>
+      <w:proofErr w:type="spellStart"/>
+      <w:r>
+        <w:t>firstOp</w:t>
+      </w:r>
+      <w:proofErr w:type="spellEnd"/>
+      <w:r>
+        <w:t xml:space="preserve">: int, </w:t>
+      </w:r>
+      <w:proofErr w:type="spellStart"/>
+      <w:r>
+        <w:t>lineName</w:t>
+      </w:r>
+      <w:proofErr w:type="spellEnd"/>
+      <w:r>
+        <w:t xml:space="preserve">: String, </w:t>
+      </w:r>
+      <w:proofErr w:type="spellStart"/>
+      <w:r>
+        <w:t>driverName</w:t>
+      </w:r>
+      <w:proofErr w:type="spellEnd"/>
+      <w:r>
+        <w:t xml:space="preserve">: String, </w:t>
+      </w:r>
+      <w:proofErr w:type="spellStart"/>
+      <w:r>
+        <w:t>noVehicle</w:t>
+      </w:r>
+      <w:proofErr w:type="spellEnd"/>
+      <w:r>
+        <w:t xml:space="preserve">: int, </w:t>
+      </w:r>
+      <w:proofErr w:type="spellStart"/>
+      <w:r>
+        <w:t>cityName</w:t>
+      </w:r>
+      <w:proofErr w:type="spellEnd"/>
+      <w:r>
+        <w:t>: String)</w:t>
+      </w:r>
+      <w:r>
+        <w:br/>
+        <w:t>- Metro()</w:t>
+      </w:r>
+      <w:r>
+        <w:br/>
+        <w:t>- Metro(m: Metro)</w:t>
       </w:r>
     </w:p>
     <w:p/>
@@ -142,283 +348,277 @@
       <w:r>
         <w:t xml:space="preserve">public class </w:t>
       </w:r>
-      <w:proofErr w:type="spellStart"/>
-      <w:r>
-        <w:t>CityBus</w:t>
-      </w:r>
-      <w:proofErr w:type="spellEnd"/>
-    </w:p>
-    <w:p>
-      <w:r>
-        <w:t xml:space="preserve">- long </w:t>
-      </w:r>
-      <w:proofErr w:type="spellStart"/>
-      <w:r>
-        <w:t>routeNo</w:t>
-      </w:r>
-      <w:proofErr w:type="spellEnd"/>
-      <w:r>
-        <w:br/>
-        <w:t xml:space="preserve">- int </w:t>
-      </w:r>
-      <w:proofErr w:type="spellStart"/>
-      <w:r>
-        <w:t>firstOp</w:t>
-      </w:r>
-      <w:proofErr w:type="spellEnd"/>
-      <w:r>
-        <w:br/>
-        <w:t xml:space="preserve">- String </w:t>
-      </w:r>
-      <w:proofErr w:type="spellStart"/>
-      <w:r>
-        <w:t>lineName</w:t>
-      </w:r>
-      <w:proofErr w:type="spellEnd"/>
-      <w:r>
-        <w:t>;</w:t>
-      </w:r>
-      <w:r>
-        <w:br/>
-        <w:t xml:space="preserve">- String </w:t>
-      </w:r>
-      <w:proofErr w:type="spellStart"/>
-      <w:r>
-        <w:t>driverName</w:t>
-      </w:r>
-      <w:proofErr w:type="spellEnd"/>
-      <w:r>
-        <w:t>;</w:t>
-      </w:r>
-    </w:p>
-    <w:p>
-      <w:r>
-        <w:t xml:space="preserve">+ </w:t>
-      </w:r>
-      <w:proofErr w:type="spellStart"/>
-      <w:r>
-        <w:t>CityBus</w:t>
-      </w:r>
-      <w:proofErr w:type="spellEnd"/>
-      <w:r>
-        <w:t>(</w:t>
-      </w:r>
-      <w:proofErr w:type="spellStart"/>
-      <w:r>
-        <w:t>ticPrice</w:t>
-      </w:r>
-      <w:proofErr w:type="spellEnd"/>
-      <w:r>
-        <w:t xml:space="preserve">: double, stops: int, </w:t>
-      </w:r>
-      <w:proofErr w:type="spellStart"/>
-      <w:r>
-        <w:t>routeNo</w:t>
-      </w:r>
-      <w:proofErr w:type="spellEnd"/>
-      <w:r>
-        <w:t xml:space="preserve">: long, </w:t>
-      </w:r>
-      <w:proofErr w:type="spellStart"/>
-      <w:r>
-        <w:t>firstOp</w:t>
-      </w:r>
-      <w:proofErr w:type="spellEnd"/>
-      <w:r>
-        <w:t xml:space="preserve">: int, </w:t>
-      </w:r>
-      <w:proofErr w:type="spellStart"/>
-      <w:r>
-        <w:t>lineName</w:t>
-      </w:r>
-      <w:proofErr w:type="spellEnd"/>
-      <w:r>
-        <w:t xml:space="preserve">: String, </w:t>
-      </w:r>
-      <w:proofErr w:type="spellStart"/>
-      <w:r>
-        <w:t>driverName</w:t>
-      </w:r>
-      <w:proofErr w:type="spellEnd"/>
-      <w:r>
-        <w:t>: String)</w:t>
-      </w:r>
-      <w:r>
-        <w:br/>
-        <w:t xml:space="preserve">+ </w:t>
-      </w:r>
-      <w:proofErr w:type="spellStart"/>
-      <w:r>
-        <w:t>CityBus</w:t>
-      </w:r>
-      <w:proofErr w:type="spellEnd"/>
-      <w:r>
-        <w:t>()</w:t>
-      </w:r>
-      <w:r>
-        <w:br/>
-        <w:t xml:space="preserve">+ </w:t>
-      </w:r>
-      <w:proofErr w:type="spellStart"/>
-      <w:r>
-        <w:t>CityBus</w:t>
-      </w:r>
-      <w:proofErr w:type="spellEnd"/>
-      <w:r>
-        <w:t xml:space="preserve">(c: </w:t>
-      </w:r>
-      <w:proofErr w:type="spellStart"/>
-      <w:r>
-        <w:t>CityBus</w:t>
-      </w:r>
-      <w:proofErr w:type="spellEnd"/>
-      <w:r>
-        <w:t>)</w:t>
-      </w:r>
-      <w:r>
-        <w:br/>
-        <w:t xml:space="preserve">+ long </w:t>
-      </w:r>
-      <w:proofErr w:type="spellStart"/>
-      <w:r>
-        <w:t>getRouteNo</w:t>
-      </w:r>
-      <w:proofErr w:type="spellEnd"/>
-      <w:r>
-        <w:t>()</w:t>
-      </w:r>
-      <w:r>
-        <w:br/>
-        <w:t>+</w:t>
-      </w:r>
-      <w:r>
-        <w:t xml:space="preserve"> void </w:t>
-      </w:r>
-      <w:proofErr w:type="spellStart"/>
-      <w:r>
-        <w:t>setRouteNo</w:t>
-      </w:r>
-      <w:proofErr w:type="spellEnd"/>
-      <w:r>
-        <w:t>(</w:t>
-      </w:r>
-      <w:proofErr w:type="spellStart"/>
-      <w:r>
-        <w:t>routeNo</w:t>
-      </w:r>
-      <w:proofErr w:type="spellEnd"/>
-      <w:r>
-        <w:t>: long)</w:t>
-      </w:r>
-      <w:r>
-        <w:br/>
-        <w:t xml:space="preserve">+ int </w:t>
-      </w:r>
-      <w:proofErr w:type="spellStart"/>
-      <w:r>
-        <w:t>getFirstOp</w:t>
-      </w:r>
-      <w:proofErr w:type="spellEnd"/>
-      <w:r>
-        <w:t>()</w:t>
-      </w:r>
-      <w:r>
-        <w:br/>
-        <w:t xml:space="preserve">+ </w:t>
-      </w:r>
-      <w:proofErr w:type="spellStart"/>
-      <w:r>
-        <w:t>setFirstOp</w:t>
-      </w:r>
-      <w:proofErr w:type="spellEnd"/>
-      <w:r>
-        <w:t>(</w:t>
-      </w:r>
-      <w:proofErr w:type="spellStart"/>
-      <w:r>
-        <w:t>firstOp</w:t>
-      </w:r>
-      <w:proofErr w:type="spellEnd"/>
-      <w:r>
-        <w:t>: int)</w:t>
-      </w:r>
-      <w:r>
-        <w:br/>
-        <w:t xml:space="preserve">+ String </w:t>
-      </w:r>
-      <w:proofErr w:type="spellStart"/>
-      <w:r>
-        <w:t>getLineName</w:t>
-      </w:r>
-      <w:proofErr w:type="spellEnd"/>
-      <w:r>
-        <w:t>()</w:t>
-      </w:r>
-      <w:r>
-        <w:br/>
-        <w:t xml:space="preserve">+ void </w:t>
-      </w:r>
-      <w:proofErr w:type="spellStart"/>
-      <w:r>
-        <w:t>setLineName</w:t>
-      </w:r>
-      <w:proofErr w:type="spellEnd"/>
-      <w:r>
-        <w:t xml:space="preserve"> (</w:t>
-      </w:r>
-      <w:proofErr w:type="spellStart"/>
-      <w:r>
-        <w:t>lineName</w:t>
-      </w:r>
-      <w:proofErr w:type="spellEnd"/>
-      <w:r>
-        <w:t>: String)</w:t>
-      </w:r>
-      <w:r>
-        <w:br/>
-        <w:t xml:space="preserve">+ String </w:t>
-      </w:r>
-      <w:proofErr w:type="spellStart"/>
-      <w:proofErr w:type="gramStart"/>
-      <w:r>
-        <w:t>getDriverName</w:t>
-      </w:r>
-      <w:proofErr w:type="spellEnd"/>
-      <w:r>
-        <w:t>(</w:t>
-      </w:r>
-      <w:proofErr w:type="gramEnd"/>
-      <w:r>
-        <w:t>)</w:t>
-      </w:r>
-      <w:r>
-        <w:br/>
-        <w:t xml:space="preserve">+ void </w:t>
-      </w:r>
-      <w:proofErr w:type="spellStart"/>
-      <w:r>
-        <w:t>setDriverName</w:t>
-      </w:r>
-      <w:proofErr w:type="spellEnd"/>
-      <w:r>
-        <w:t xml:space="preserve"> (</w:t>
-      </w:r>
-      <w:proofErr w:type="spellStart"/>
-      <w:r>
-        <w:t>dr</w:t>
+      <w:r>
+        <w:t>T</w:t>
+      </w:r>
+      <w:r>
+        <w:t xml:space="preserve">ram </w:t>
       </w:r>
       <w:bookmarkStart w:id="0" w:name="_GoBack"/>
       <w:bookmarkEnd w:id="0"/>
-      <w:r>
-        <w:t>iverName</w:t>
+    </w:p>
+    <w:p>
+      <w:r>
+        <w:lastRenderedPageBreak/>
+        <w:t xml:space="preserve">-int </w:t>
+      </w:r>
+      <w:proofErr w:type="spellStart"/>
+      <w:r>
+        <w:t>maxSpeed</w:t>
+      </w:r>
+      <w:proofErr w:type="spellEnd"/>
+    </w:p>
+    <w:p>
+      <w:r>
+        <w:t xml:space="preserve">+ </w:t>
+      </w:r>
+      <w:proofErr w:type="gramStart"/>
+      <w:r>
+        <w:t>Tram(</w:t>
+      </w:r>
+      <w:proofErr w:type="spellStart"/>
+      <w:proofErr w:type="gramEnd"/>
+      <w:r>
+        <w:t>ticPrice</w:t>
+      </w:r>
+      <w:proofErr w:type="spellEnd"/>
+      <w:r>
+        <w:t xml:space="preserve">: double, stops: int, </w:t>
+      </w:r>
+      <w:proofErr w:type="spellStart"/>
+      <w:r>
+        <w:t>routeNo</w:t>
+      </w:r>
+      <w:proofErr w:type="spellEnd"/>
+      <w:r>
+        <w:t xml:space="preserve">: long, </w:t>
+      </w:r>
+      <w:proofErr w:type="spellStart"/>
+      <w:r>
+        <w:t>firstOp</w:t>
+      </w:r>
+      <w:proofErr w:type="spellEnd"/>
+      <w:r>
+        <w:t xml:space="preserve">: int, </w:t>
+      </w:r>
+      <w:proofErr w:type="spellStart"/>
+      <w:r>
+        <w:t>lineName</w:t>
+      </w:r>
+      <w:proofErr w:type="spellEnd"/>
+      <w:r>
+        <w:t xml:space="preserve">: String, </w:t>
+      </w:r>
+      <w:proofErr w:type="spellStart"/>
+      <w:r>
+        <w:t>driverName</w:t>
+      </w:r>
+      <w:proofErr w:type="spellEnd"/>
+      <w:r>
+        <w:t xml:space="preserve">: String, </w:t>
+      </w:r>
+      <w:proofErr w:type="spellStart"/>
+      <w:r>
+        <w:t>maxSpeed</w:t>
+      </w:r>
+      <w:proofErr w:type="spellEnd"/>
+      <w:r>
+        <w:t>: int)</w:t>
+      </w:r>
+      <w:r>
+        <w:t xml:space="preserve"> </w:t>
+      </w:r>
+      <w:r>
+        <w:br/>
+        <w:t>+Tram()</w:t>
+      </w:r>
+      <w:r>
+        <w:br/>
+        <w:t>+Tram(Tram t)</w:t>
+      </w:r>
+    </w:p>
+    <w:p/>
+    <w:p>
+      <w:r>
+        <w:t>public class Ferry</w:t>
+      </w:r>
+    </w:p>
+    <w:p>
+      <w:r>
+        <w:t xml:space="preserve">- int </w:t>
+      </w:r>
+      <w:proofErr w:type="spellStart"/>
+      <w:r>
+        <w:t>buildYr</w:t>
+      </w:r>
+      <w:proofErr w:type="spellEnd"/>
+      <w:r>
+        <w:br/>
+        <w:t xml:space="preserve">- String </w:t>
+      </w:r>
+      <w:proofErr w:type="spellStart"/>
+      <w:r>
+        <w:t>shipName</w:t>
+      </w:r>
+      <w:proofErr w:type="spellEnd"/>
+    </w:p>
+    <w:p>
+      <w:r>
+        <w:t xml:space="preserve">+ </w:t>
+      </w:r>
+      <w:proofErr w:type="gramStart"/>
+      <w:r>
+        <w:t>Ferry(</w:t>
+      </w:r>
+      <w:proofErr w:type="spellStart"/>
+      <w:proofErr w:type="gramEnd"/>
+      <w:r>
+        <w:t>ticPrice</w:t>
+      </w:r>
+      <w:proofErr w:type="spellEnd"/>
+      <w:r>
+        <w:t>: double, stops: int,</w:t>
+      </w:r>
+      <w:r>
+        <w:t xml:space="preserve"> </w:t>
+      </w:r>
+      <w:proofErr w:type="spellStart"/>
+      <w:r>
+        <w:t>buildYr</w:t>
+      </w:r>
+      <w:proofErr w:type="spellEnd"/>
+      <w:r>
+        <w:t xml:space="preserve">: int, </w:t>
+      </w:r>
+      <w:proofErr w:type="spellStart"/>
+      <w:r>
+        <w:t>shipName</w:t>
       </w:r>
       <w:proofErr w:type="spellEnd"/>
       <w:r>
         <w:t>: String)</w:t>
       </w:r>
-    </w:p>
+      <w:r>
+        <w:br/>
+        <w:t>+ Ferry()</w:t>
+      </w:r>
+      <w:r>
+        <w:br/>
+        <w:t>+Ferry(f: Ferry)</w:t>
+      </w:r>
+    </w:p>
+    <w:p/>
+    <w:p>
+      <w:r>
+        <w:t xml:space="preserve">public class </w:t>
+      </w:r>
+      <w:proofErr w:type="spellStart"/>
+      <w:r>
+        <w:t>AirCraft</w:t>
+      </w:r>
+      <w:proofErr w:type="spellEnd"/>
+    </w:p>
+    <w:p>
+      <w:r>
+        <w:t xml:space="preserve">+ </w:t>
+      </w:r>
+      <w:proofErr w:type="spellStart"/>
+      <w:r>
+        <w:t>enum</w:t>
+      </w:r>
+      <w:proofErr w:type="spellEnd"/>
+      <w:r>
+        <w:t xml:space="preserve"> </w:t>
+      </w:r>
+      <w:proofErr w:type="spellStart"/>
+      <w:r>
+        <w:t>classType</w:t>
+      </w:r>
+      <w:proofErr w:type="spellEnd"/>
+      <w:r>
+        <w:br/>
+        <w:t xml:space="preserve">+ </w:t>
+      </w:r>
+      <w:proofErr w:type="spellStart"/>
+      <w:r>
+        <w:t>enum</w:t>
+      </w:r>
+      <w:proofErr w:type="spellEnd"/>
+      <w:r>
+        <w:t xml:space="preserve"> </w:t>
+      </w:r>
+      <w:proofErr w:type="spellStart"/>
+      <w:r>
+        <w:t>maintenanceType</w:t>
+      </w:r>
+      <w:proofErr w:type="spellEnd"/>
+      <w:r>
+        <w:br/>
+        <w:t xml:space="preserve">+ </w:t>
+      </w:r>
+      <w:proofErr w:type="spellStart"/>
+      <w:proofErr w:type="gramStart"/>
+      <w:r>
+        <w:t>Air</w:t>
+      </w:r>
+      <w:r>
+        <w:t>C</w:t>
+      </w:r>
+      <w:r>
+        <w:t>raft</w:t>
+      </w:r>
+      <w:proofErr w:type="spellEnd"/>
+      <w:r>
+        <w:t>(</w:t>
+      </w:r>
+      <w:proofErr w:type="spellStart"/>
+      <w:proofErr w:type="gramEnd"/>
+      <w:r>
+        <w:t>ticPrice</w:t>
+      </w:r>
+      <w:proofErr w:type="spellEnd"/>
+      <w:r>
+        <w:t> : do</w:t>
+      </w:r>
+      <w:r>
+        <w:t>uble, stops: int)</w:t>
+      </w:r>
+      <w:r>
+        <w:br/>
+        <w:t>+</w:t>
+      </w:r>
+      <w:proofErr w:type="spellStart"/>
+      <w:r>
+        <w:t>AirCraft</w:t>
+      </w:r>
+      <w:proofErr w:type="spellEnd"/>
+      <w:r>
+        <w:t>()</w:t>
+      </w:r>
+      <w:r>
+        <w:br/>
+        <w:t>+</w:t>
+      </w:r>
+      <w:proofErr w:type="spellStart"/>
+      <w:r>
+        <w:t>AirCraft</w:t>
+      </w:r>
+      <w:proofErr w:type="spellEnd"/>
+      <w:r>
+        <w:t xml:space="preserve">(a: </w:t>
+      </w:r>
+      <w:proofErr w:type="spellStart"/>
+      <w:r>
+        <w:t>AirCraft</w:t>
+      </w:r>
+      <w:proofErr w:type="spellEnd"/>
+      <w:r>
+        <w:t>)</w:t>
+      </w:r>
+    </w:p>
+    <w:p/>
     <w:sectPr>
-      <w:pgSz w:w="12240" w:h="15840"/>
+      <w:pgSz w:w="15840" w:h="12240" w:orient="landscape"/>
       <w:pgMar w:top="1440" w:right="1440" w:bottom="1440" w:left="1440" w:header="708" w:footer="708" w:gutter="0"/>
       <w:cols w:space="708"/>
       <w:docGrid w:linePitch="360"/>

</xml_diff>